<commit_message>
Updated links document to include Udemy course name.
</commit_message>
<xml_diff>
--- a/SQL/MySQL/Links.docx
+++ b/SQL/MySQL/Links.docx
@@ -158,13 +158,15 @@
         <w:rPr>
           <w:sz w:val="40"/>
         </w:rPr>
-        <w:t>O</w:t>
-      </w:r>
+        <w:t>Courses</w:t>
+      </w:r>
+      <w:bookmarkStart w:id="0" w:name="_GoBack"/>
+      <w:bookmarkEnd w:id="0"/>
       <w:r>
         <w:rPr>
           <w:sz w:val="40"/>
         </w:rPr>
-        <w:t>ther:</w:t>
+        <w:t>:</w:t>
       </w:r>
     </w:p>
     <w:p>
@@ -217,8 +219,24 @@
           <w:sz w:val="32"/>
         </w:rPr>
       </w:pPr>
-      <w:bookmarkStart w:id="0" w:name="_GoBack"/>
-      <w:bookmarkEnd w:id="0"/>
+      <w:r>
+        <w:rPr>
+          <w:sz w:val="32"/>
+        </w:rPr>
+        <w:t>“</w:t>
+      </w:r>
+      <w:r>
+        <w:rPr>
+          <w:sz w:val="32"/>
+        </w:rPr>
+        <w:t>SQL Beginner to Guru- MySQL Edition</w:t>
+      </w:r>
+      <w:r>
+        <w:rPr>
+          <w:sz w:val="32"/>
+        </w:rPr>
+        <w:t xml:space="preserve">” </w:t>
+      </w:r>
     </w:p>
     <w:sectPr>
       <w:pgSz w:w="12240" w:h="15840"/>
@@ -820,6 +838,7 @@
   <w:style w:type="character" w:default="1" w:styleId="DefaultParagraphFont">
     <w:name w:val="Default Paragraph Font"/>
     <w:uiPriority w:val="1"/>
+    <w:semiHidden/>
     <w:unhideWhenUsed/>
   </w:style>
   <w:style w:type="table" w:default="1" w:styleId="TableNormal">

</xml_diff>